<commit_message>
fix 4 and 5 tasks (add timestampdiff)
</commit_message>
<xml_diff>
--- a/p4_Ткаченко.docx
+++ b/p4_Ткаченко.docx
@@ -217,6 +217,17 @@
         <w:rPr>
           <w:rtl w:val="0"/>
         </w:rPr>
+        <w:t xml:space="preserve">use pandemic;</w:t>
+      </w:r>
+    </w:p>
+    <w:p>
+      <w:pPr>
+        <w:rPr/>
+      </w:pPr>
+      <w:r>
+        <w:rPr>
+          <w:rtl w:val="0"/>
+        </w:rPr>
         <w:t xml:space="preserve">update infectious_info</w:t>
       </w:r>
     </w:p>
@@ -228,17 +239,7 @@
         <w:rPr>
           <w:rtl w:val="0"/>
         </w:rPr>
-        <w:t xml:space="preserve">set year_diff = year(cur_date) - year(year_start);</w:t>
-      </w:r>
-    </w:p>
-    <w:p>
-      <w:pPr>
-        <w:rPr/>
-      </w:pPr>
-      <w:r>
-        <w:rPr>
-          <w:rtl w:val="0"/>
-        </w:rPr>
+        <w:t xml:space="preserve">SET year_diff = timestampdiff(year, year_start, cur_date);</w:t>
       </w:r>
     </w:p>
     <w:p>
@@ -269,7 +270,7 @@
         <w:rPr/>
         <w:drawing>
           <wp:inline distB="114300" distT="114300" distL="114300" distR="114300">
-            <wp:extent cx="5731200" cy="4533900"/>
+            <wp:extent cx="5731200" cy="3822700"/>
             <wp:effectExtent b="0" l="0" r="0" t="0"/>
             <wp:docPr id="1" name="image1.png"/>
             <a:graphic>
@@ -289,7 +290,7 @@
                   <pic:spPr>
                     <a:xfrm>
                       <a:off x="0" y="0"/>
-                      <a:ext cx="5731200" cy="4533900"/>
+                      <a:ext cx="5731200" cy="3822700"/>
                     </a:xfrm>
                     <a:prstGeom prst="rect"/>
                     <a:ln/>

</xml_diff>